<commit_message>
Did 06-43, error corrected! Ref: #37, #38, #8
</commit_message>
<xml_diff>
--- a/Chapter 06/Exercises/6-43.docx
+++ b/Chapter 06/Exercises/6-43.docx
@@ -7,436 +7,678 @@
         <w:rPr>
           <w:b/>
           <w:bCs/>
-          <w:sz w:val="32"/>
-          <w:szCs w:val="32"/>
         </w:rPr>
       </w:pPr>
       <w:r>
         <w:rPr>
           <w:b/>
           <w:bCs/>
-          <w:sz w:val="32"/>
-          <w:szCs w:val="32"/>
         </w:rPr>
-        <w:t>Analysis of Impact on Balance Sheet:</w:t>
+        <w:t>Solution:</w:t>
       </w:r>
     </w:p>
-    <w:tbl>
-      <w:tblPr>
-        <w:tblStyle w:val="ListTable1Light-Accent1"/>
-        <w:tblW w:w="9663" w:type="dxa"/>
-        <w:tblLook w:val="04A0" w:firstRow="1" w:lastRow="0" w:firstColumn="1" w:lastColumn="0" w:noHBand="0" w:noVBand="1"/>
-      </w:tblPr>
-      <w:tblGrid>
-        <w:gridCol w:w="5616"/>
-        <w:gridCol w:w="4047"/>
-      </w:tblGrid>
-      <w:tr>
-        <w:trPr>
-          <w:cnfStyle w:val="100000000000" w:firstRow="1" w:lastRow="0" w:firstColumn="0" w:lastColumn="0" w:oddVBand="0" w:evenVBand="0" w:oddHBand="0" w:evenHBand="0" w:firstRowFirstColumn="0" w:firstRowLastColumn="0" w:lastRowFirstColumn="0" w:lastRowLastColumn="0"/>
-          <w:trHeight w:val="418"/>
-        </w:trPr>
-        <w:tc>
-          <w:tcPr>
-            <w:cnfStyle w:val="001000000000" w:firstRow="0" w:lastRow="0" w:firstColumn="1" w:lastColumn="0" w:oddVBand="0" w:evenVBand="0" w:oddHBand="0" w:evenHBand="0" w:firstRowFirstColumn="0" w:firstRowLastColumn="0" w:lastRowFirstColumn="0" w:lastRowLastColumn="0"/>
-            <w:tcW w:w="5616" w:type="dxa"/>
-          </w:tcPr>
-          <w:p>
-            <w:pPr>
-              <w:rPr>
-                <w:b w:val="0"/>
-                <w:bCs w:val="0"/>
-                <w:sz w:val="32"/>
-                <w:szCs w:val="32"/>
-              </w:rPr>
-            </w:pPr>
-            <w:r>
-              <w:rPr>
-                <w:b w:val="0"/>
-                <w:bCs w:val="0"/>
-                <w:sz w:val="32"/>
-                <w:szCs w:val="32"/>
-              </w:rPr>
-              <w:t>Operation</w:t>
-            </w:r>
-          </w:p>
-        </w:tc>
-        <w:tc>
-          <w:tcPr>
-            <w:tcW w:w="4047" w:type="dxa"/>
-          </w:tcPr>
-          <w:p>
-            <w:pPr>
-              <w:cnfStyle w:val="100000000000" w:firstRow="1" w:lastRow="0" w:firstColumn="0" w:lastColumn="0" w:oddVBand="0" w:evenVBand="0" w:oddHBand="0" w:evenHBand="0" w:firstRowFirstColumn="0" w:firstRowLastColumn="0" w:lastRowFirstColumn="0" w:lastRowLastColumn="0"/>
-              <w:rPr>
-                <w:b w:val="0"/>
-                <w:bCs w:val="0"/>
-                <w:sz w:val="32"/>
-                <w:szCs w:val="32"/>
-              </w:rPr>
-            </w:pPr>
-            <w:r>
-              <w:rPr>
-                <w:b w:val="0"/>
-                <w:bCs w:val="0"/>
-                <w:sz w:val="32"/>
-                <w:szCs w:val="32"/>
-              </w:rPr>
-              <w:t>Action on Balance Sheet</w:t>
-            </w:r>
-          </w:p>
-        </w:tc>
-      </w:tr>
-      <w:tr>
-        <w:trPr>
-          <w:cnfStyle w:val="000000100000" w:firstRow="0" w:lastRow="0" w:firstColumn="0" w:lastColumn="0" w:oddVBand="0" w:evenVBand="0" w:oddHBand="1" w:evenHBand="0" w:firstRowFirstColumn="0" w:firstRowLastColumn="0" w:lastRowFirstColumn="0" w:lastRowLastColumn="0"/>
-          <w:trHeight w:val="850"/>
-        </w:trPr>
-        <w:tc>
-          <w:tcPr>
-            <w:cnfStyle w:val="001000000000" w:firstRow="0" w:lastRow="0" w:firstColumn="1" w:lastColumn="0" w:oddVBand="0" w:evenVBand="0" w:oddHBand="0" w:evenHBand="0" w:firstRowFirstColumn="0" w:firstRowLastColumn="0" w:lastRowFirstColumn="0" w:lastRowLastColumn="0"/>
-            <w:tcW w:w="5616" w:type="dxa"/>
-          </w:tcPr>
-          <w:p>
-            <w:pPr>
-              <w:rPr>
-                <w:b w:val="0"/>
-                <w:bCs w:val="0"/>
-                <w:sz w:val="32"/>
-                <w:szCs w:val="32"/>
-              </w:rPr>
-            </w:pPr>
-            <w:r>
-              <w:rPr>
-                <w:b w:val="0"/>
-                <w:bCs w:val="0"/>
-                <w:sz w:val="32"/>
-                <w:szCs w:val="32"/>
-              </w:rPr>
-              <w:t>Gross sales on credit</w:t>
-            </w:r>
-          </w:p>
-        </w:tc>
-        <w:tc>
-          <w:tcPr>
-            <w:tcW w:w="4047" w:type="dxa"/>
-          </w:tcPr>
-          <w:p>
-            <w:pPr>
-              <w:cnfStyle w:val="000000100000" w:firstRow="0" w:lastRow="0" w:firstColumn="0" w:lastColumn="0" w:oddVBand="0" w:evenVBand="0" w:oddHBand="1" w:evenHBand="0" w:firstRowFirstColumn="0" w:firstRowLastColumn="0" w:lastRowFirstColumn="0" w:lastRowLastColumn="0"/>
-              <w:rPr>
-                <w:sz w:val="32"/>
-                <w:szCs w:val="32"/>
-              </w:rPr>
-            </w:pPr>
-            <w:r>
-              <w:rPr>
-                <w:sz w:val="32"/>
-                <w:szCs w:val="32"/>
-              </w:rPr>
-              <w:t xml:space="preserve"> +850,000 in assets</w:t>
-            </w:r>
-          </w:p>
-          <w:p>
-            <w:pPr>
-              <w:cnfStyle w:val="000000100000" w:firstRow="0" w:lastRow="0" w:firstColumn="0" w:lastColumn="0" w:oddVBand="0" w:evenVBand="0" w:oddHBand="1" w:evenHBand="0" w:firstRowFirstColumn="0" w:firstRowLastColumn="0" w:lastRowFirstColumn="0" w:lastRowLastColumn="0"/>
-              <w:rPr>
-                <w:sz w:val="32"/>
-                <w:szCs w:val="32"/>
-              </w:rPr>
-            </w:pPr>
-            <w:r>
-              <w:rPr>
-                <w:sz w:val="32"/>
-                <w:szCs w:val="32"/>
-              </w:rPr>
-              <w:t xml:space="preserve"> +850,000 in equity</w:t>
-            </w:r>
-          </w:p>
-        </w:tc>
-      </w:tr>
-      <w:tr>
-        <w:trPr>
-          <w:trHeight w:val="850"/>
-        </w:trPr>
-        <w:tc>
-          <w:tcPr>
-            <w:cnfStyle w:val="001000000000" w:firstRow="0" w:lastRow="0" w:firstColumn="1" w:lastColumn="0" w:oddVBand="0" w:evenVBand="0" w:oddHBand="0" w:evenHBand="0" w:firstRowFirstColumn="0" w:firstRowLastColumn="0" w:lastRowFirstColumn="0" w:lastRowLastColumn="0"/>
-            <w:tcW w:w="5616" w:type="dxa"/>
-          </w:tcPr>
-          <w:p>
-            <w:pPr>
-              <w:rPr>
-                <w:b w:val="0"/>
-                <w:bCs w:val="0"/>
-                <w:sz w:val="32"/>
-                <w:szCs w:val="32"/>
-              </w:rPr>
-            </w:pPr>
-            <w:r>
-              <w:rPr>
-                <w:b w:val="0"/>
-                <w:bCs w:val="0"/>
-                <w:sz w:val="32"/>
-                <w:szCs w:val="32"/>
-              </w:rPr>
-              <w:t>Sales returns &amp; allowances to the customers</w:t>
-            </w:r>
-          </w:p>
-        </w:tc>
-        <w:tc>
-          <w:tcPr>
-            <w:tcW w:w="4047" w:type="dxa"/>
-          </w:tcPr>
-          <w:p>
-            <w:pPr>
-              <w:cnfStyle w:val="000000000000" w:firstRow="0" w:lastRow="0" w:firstColumn="0" w:lastColumn="0" w:oddVBand="0" w:evenVBand="0" w:oddHBand="0" w:evenHBand="0" w:firstRowFirstColumn="0" w:firstRowLastColumn="0" w:lastRowFirstColumn="0" w:lastRowLastColumn="0"/>
-              <w:rPr>
-                <w:sz w:val="32"/>
-                <w:szCs w:val="32"/>
-              </w:rPr>
-            </w:pPr>
-            <w:r>
-              <w:rPr>
-                <w:sz w:val="32"/>
-                <w:szCs w:val="32"/>
-              </w:rPr>
-              <w:t>-50,000      in assets</w:t>
-            </w:r>
-          </w:p>
-          <w:p>
-            <w:pPr>
-              <w:cnfStyle w:val="000000000000" w:firstRow="0" w:lastRow="0" w:firstColumn="0" w:lastColumn="0" w:oddVBand="0" w:evenVBand="0" w:oddHBand="0" w:evenHBand="0" w:firstRowFirstColumn="0" w:firstRowLastColumn="0" w:lastRowFirstColumn="0" w:lastRowLastColumn="0"/>
-              <w:rPr>
-                <w:sz w:val="32"/>
-                <w:szCs w:val="32"/>
-              </w:rPr>
-            </w:pPr>
-            <w:r>
-              <w:rPr>
-                <w:sz w:val="32"/>
-                <w:szCs w:val="32"/>
-              </w:rPr>
-              <w:t>+50,000     in equity</w:t>
-            </w:r>
-          </w:p>
-        </w:tc>
-      </w:tr>
-      <w:tr>
-        <w:trPr>
-          <w:cnfStyle w:val="000000100000" w:firstRow="0" w:lastRow="0" w:firstColumn="0" w:lastColumn="0" w:oddVBand="0" w:evenVBand="0" w:oddHBand="1" w:evenHBand="0" w:firstRowFirstColumn="0" w:firstRowLastColumn="0" w:lastRowFirstColumn="0" w:lastRowLastColumn="0"/>
-          <w:trHeight w:val="850"/>
-        </w:trPr>
-        <w:tc>
-          <w:tcPr>
-            <w:cnfStyle w:val="001000000000" w:firstRow="0" w:lastRow="0" w:firstColumn="1" w:lastColumn="0" w:oddVBand="0" w:evenVBand="0" w:oddHBand="0" w:evenHBand="0" w:firstRowFirstColumn="0" w:firstRowLastColumn="0" w:lastRowFirstColumn="0" w:lastRowLastColumn="0"/>
-            <w:tcW w:w="5616" w:type="dxa"/>
-          </w:tcPr>
-          <w:p>
-            <w:pPr>
-              <w:rPr>
-                <w:b w:val="0"/>
-                <w:bCs w:val="0"/>
-                <w:sz w:val="32"/>
-                <w:szCs w:val="32"/>
-              </w:rPr>
-            </w:pPr>
-            <w:r>
-              <w:rPr>
-                <w:b w:val="0"/>
-                <w:bCs w:val="0"/>
-                <w:sz w:val="32"/>
-                <w:szCs w:val="32"/>
-              </w:rPr>
-              <w:t>Cash discounts granted to customers</w:t>
-            </w:r>
-          </w:p>
-        </w:tc>
-        <w:tc>
-          <w:tcPr>
-            <w:tcW w:w="4047" w:type="dxa"/>
-          </w:tcPr>
-          <w:p>
-            <w:pPr>
-              <w:cnfStyle w:val="000000100000" w:firstRow="0" w:lastRow="0" w:firstColumn="0" w:lastColumn="0" w:oddVBand="0" w:evenVBand="0" w:oddHBand="1" w:evenHBand="0" w:firstRowFirstColumn="0" w:firstRowLastColumn="0" w:lastRowFirstColumn="0" w:lastRowLastColumn="0"/>
-              <w:rPr>
-                <w:sz w:val="32"/>
-                <w:szCs w:val="32"/>
-              </w:rPr>
-            </w:pPr>
-            <w:r>
-              <w:rPr>
-                <w:sz w:val="32"/>
-                <w:szCs w:val="32"/>
-              </w:rPr>
-              <w:t>-35,000      in assets</w:t>
-            </w:r>
-          </w:p>
-          <w:p>
-            <w:pPr>
-              <w:cnfStyle w:val="000000100000" w:firstRow="0" w:lastRow="0" w:firstColumn="0" w:lastColumn="0" w:oddVBand="0" w:evenVBand="0" w:oddHBand="1" w:evenHBand="0" w:firstRowFirstColumn="0" w:firstRowLastColumn="0" w:lastRowFirstColumn="0" w:lastRowLastColumn="0"/>
-              <w:rPr>
-                <w:sz w:val="32"/>
-                <w:szCs w:val="32"/>
-              </w:rPr>
-            </w:pPr>
-            <w:r>
-              <w:rPr>
-                <w:sz w:val="32"/>
-                <w:szCs w:val="32"/>
-              </w:rPr>
-              <w:t>-35,000      in equity</w:t>
-            </w:r>
-          </w:p>
-        </w:tc>
-      </w:tr>
-    </w:tbl>
     <w:p>
       <w:pPr>
         <w:rPr>
-          <w:b/>
-          <w:bCs/>
-          <w:sz w:val="32"/>
-          <w:szCs w:val="32"/>
-        </w:rPr>
-      </w:pPr>
-    </w:p>
-    <w:p>
-      <w:pPr>
-        <w:rPr>
-          <w:b/>
-          <w:bCs/>
-          <w:sz w:val="32"/>
-          <w:szCs w:val="32"/>
+          <w:rFonts w:ascii="Lucida Sans Typewriter" w:hAnsi="Lucida Sans Typewriter"/>
         </w:rPr>
       </w:pPr>
       <w:r>
         <w:rPr>
-          <w:b/>
-          <w:bCs/>
-          <w:sz w:val="32"/>
-          <w:szCs w:val="32"/>
+          <w:rFonts w:ascii="Lucida Sans Typewriter" w:hAnsi="Lucida Sans Typewriter"/>
         </w:rPr>
-        <w:t>Journal entries for the above transactions:</w:t>
+        <w:t>The analysis of impact of these transactions on the balance sheet equation are as follows:</w:t>
       </w:r>
     </w:p>
     <w:tbl>
       <w:tblPr>
         <w:tblStyle w:val="TableGrid"/>
-        <w:tblW w:w="9684" w:type="dxa"/>
+        <w:tblW w:w="11057" w:type="dxa"/>
+        <w:tblInd w:w="-856" w:type="dxa"/>
+        <w:tblLook w:val="04A0" w:firstRow="1" w:lastRow="0" w:firstColumn="1" w:lastColumn="0" w:noHBand="0" w:noVBand="1"/>
+      </w:tblPr>
+      <w:tblGrid>
+        <w:gridCol w:w="1844"/>
+        <w:gridCol w:w="3402"/>
+        <w:gridCol w:w="2693"/>
+        <w:gridCol w:w="3118"/>
+      </w:tblGrid>
+      <w:tr>
+        <w:tc>
+          <w:tcPr>
+            <w:tcW w:w="1844" w:type="dxa"/>
+            <w:vMerge w:val="restart"/>
+          </w:tcPr>
+          <w:p>
+            <w:pPr>
+              <w:jc w:val="center"/>
+              <w:rPr>
+                <w:rFonts w:ascii="Lucida Sans Typewriter" w:hAnsi="Lucida Sans Typewriter"/>
+              </w:rPr>
+            </w:pPr>
+          </w:p>
+          <w:p>
+            <w:pPr>
+              <w:jc w:val="center"/>
+              <w:rPr>
+                <w:rFonts w:ascii="Lucida Sans Typewriter" w:hAnsi="Lucida Sans Typewriter"/>
+              </w:rPr>
+            </w:pPr>
+            <w:r>
+              <w:rPr>
+                <w:rFonts w:ascii="Lucida Sans Typewriter" w:hAnsi="Lucida Sans Typewriter"/>
+              </w:rPr>
+              <w:t>Transaction</w:t>
+            </w:r>
+          </w:p>
+        </w:tc>
+        <w:tc>
+          <w:tcPr>
+            <w:tcW w:w="9213" w:type="dxa"/>
+            <w:gridSpan w:val="3"/>
+          </w:tcPr>
+          <w:p>
+            <w:pPr>
+              <w:jc w:val="center"/>
+              <w:rPr>
+                <w:rFonts w:ascii="Lucida Sans Typewriter" w:hAnsi="Lucida Sans Typewriter"/>
+              </w:rPr>
+            </w:pPr>
+            <w:r>
+              <w:rPr>
+                <w:rFonts w:ascii="Lucida Sans Typewriter" w:hAnsi="Lucida Sans Typewriter"/>
+              </w:rPr>
+              <w:t>Effect on Balance Sheet Equation</w:t>
+            </w:r>
+          </w:p>
+        </w:tc>
+      </w:tr>
+      <w:tr>
+        <w:tc>
+          <w:tcPr>
+            <w:tcW w:w="1844" w:type="dxa"/>
+            <w:vMerge/>
+          </w:tcPr>
+          <w:p>
+            <w:pPr>
+              <w:rPr>
+                <w:rFonts w:ascii="Lucida Sans Typewriter" w:hAnsi="Lucida Sans Typewriter"/>
+              </w:rPr>
+            </w:pPr>
+          </w:p>
+        </w:tc>
+        <w:tc>
+          <w:tcPr>
+            <w:tcW w:w="3402" w:type="dxa"/>
+          </w:tcPr>
+          <w:p>
+            <w:pPr>
+              <w:jc w:val="right"/>
+              <w:rPr>
+                <w:rFonts w:ascii="Lucida Sans Typewriter" w:hAnsi="Lucida Sans Typewriter"/>
+              </w:rPr>
+            </w:pPr>
+            <w:r>
+              <w:rPr>
+                <w:rFonts w:ascii="Lucida Sans Typewriter" w:hAnsi="Lucida Sans Typewriter"/>
+              </w:rPr>
+              <w:t>Assets =</w:t>
+            </w:r>
+          </w:p>
+        </w:tc>
+        <w:tc>
+          <w:tcPr>
+            <w:tcW w:w="2693" w:type="dxa"/>
+          </w:tcPr>
+          <w:p>
+            <w:pPr>
+              <w:jc w:val="right"/>
+              <w:rPr>
+                <w:rFonts w:ascii="Lucida Sans Typewriter" w:hAnsi="Lucida Sans Typewriter"/>
+              </w:rPr>
+            </w:pPr>
+            <w:r>
+              <w:rPr>
+                <w:rFonts w:ascii="Lucida Sans Typewriter" w:hAnsi="Lucida Sans Typewriter"/>
+              </w:rPr>
+              <w:t>Liabilities +</w:t>
+            </w:r>
+          </w:p>
+        </w:tc>
+        <w:tc>
+          <w:tcPr>
+            <w:tcW w:w="3118" w:type="dxa"/>
+          </w:tcPr>
+          <w:p>
+            <w:pPr>
+              <w:jc w:val="right"/>
+              <w:rPr>
+                <w:rFonts w:ascii="Lucida Sans Typewriter" w:hAnsi="Lucida Sans Typewriter"/>
+              </w:rPr>
+            </w:pPr>
+            <w:r>
+              <w:rPr>
+                <w:rFonts w:ascii="Lucida Sans Typewriter" w:hAnsi="Lucida Sans Typewriter"/>
+              </w:rPr>
+              <w:t>Stockholders’ equity</w:t>
+            </w:r>
+          </w:p>
+        </w:tc>
+      </w:tr>
+      <w:tr>
+        <w:tc>
+          <w:tcPr>
+            <w:tcW w:w="1844" w:type="dxa"/>
+          </w:tcPr>
+          <w:p>
+            <w:pPr>
+              <w:jc w:val="center"/>
+              <w:rPr>
+                <w:rFonts w:ascii="Lucida Sans Typewriter" w:hAnsi="Lucida Sans Typewriter"/>
+              </w:rPr>
+            </w:pPr>
+            <w:r>
+              <w:rPr>
+                <w:rFonts w:ascii="Lucida Sans Typewriter" w:hAnsi="Lucida Sans Typewriter"/>
+              </w:rPr>
+              <w:t>Gross Sales</w:t>
+            </w:r>
+          </w:p>
+        </w:tc>
+        <w:tc>
+          <w:tcPr>
+            <w:tcW w:w="3402" w:type="dxa"/>
+          </w:tcPr>
+          <w:p>
+            <w:pPr>
+              <w:jc w:val="right"/>
+              <w:rPr>
+                <w:rFonts w:ascii="Lucida Sans Typewriter" w:hAnsi="Lucida Sans Typewriter"/>
+              </w:rPr>
+            </w:pPr>
+            <w:r>
+              <w:rPr>
+                <w:rFonts w:ascii="Lucida Sans Typewriter" w:hAnsi="Lucida Sans Typewriter"/>
+              </w:rPr>
+              <w:t>+$850,000</w:t>
+            </w:r>
+          </w:p>
+          <w:p>
+            <w:pPr>
+              <w:jc w:val="right"/>
+              <w:rPr>
+                <w:rFonts w:ascii="Lucida Sans Typewriter" w:hAnsi="Lucida Sans Typewriter"/>
+              </w:rPr>
+            </w:pPr>
+            <w:r>
+              <w:rPr>
+                <w:rFonts w:ascii="Lucida Sans Typewriter" w:hAnsi="Lucida Sans Typewriter"/>
+              </w:rPr>
+              <w:t>(accounts receivables)</w:t>
+            </w:r>
+          </w:p>
+        </w:tc>
+        <w:tc>
+          <w:tcPr>
+            <w:tcW w:w="2693" w:type="dxa"/>
+          </w:tcPr>
+          <w:p>
+            <w:pPr>
+              <w:jc w:val="right"/>
+              <w:rPr>
+                <w:rFonts w:ascii="Lucida Sans Typewriter" w:hAnsi="Lucida Sans Typewriter"/>
+              </w:rPr>
+            </w:pPr>
+          </w:p>
+        </w:tc>
+        <w:tc>
+          <w:tcPr>
+            <w:tcW w:w="3118" w:type="dxa"/>
+          </w:tcPr>
+          <w:p>
+            <w:pPr>
+              <w:jc w:val="right"/>
+              <w:rPr>
+                <w:rFonts w:ascii="Lucida Sans Typewriter" w:hAnsi="Lucida Sans Typewriter"/>
+              </w:rPr>
+            </w:pPr>
+            <w:r>
+              <w:rPr>
+                <w:rFonts w:ascii="Lucida Sans Typewriter" w:hAnsi="Lucida Sans Typewriter"/>
+              </w:rPr>
+              <w:t>+$850,000</w:t>
+            </w:r>
+          </w:p>
+          <w:p>
+            <w:pPr>
+              <w:jc w:val="right"/>
+              <w:rPr>
+                <w:rFonts w:ascii="Lucida Sans Typewriter" w:hAnsi="Lucida Sans Typewriter"/>
+              </w:rPr>
+            </w:pPr>
+            <w:r>
+              <w:rPr>
+                <w:rFonts w:ascii="Lucida Sans Typewriter" w:hAnsi="Lucida Sans Typewriter"/>
+              </w:rPr>
+              <w:t>(sales revenue)</w:t>
+            </w:r>
+          </w:p>
+        </w:tc>
+      </w:tr>
+      <w:tr>
+        <w:tc>
+          <w:tcPr>
+            <w:tcW w:w="1844" w:type="dxa"/>
+          </w:tcPr>
+          <w:p>
+            <w:pPr>
+              <w:jc w:val="center"/>
+              <w:rPr>
+                <w:rFonts w:ascii="Lucida Sans Typewriter" w:hAnsi="Lucida Sans Typewriter"/>
+              </w:rPr>
+            </w:pPr>
+            <w:r>
+              <w:rPr>
+                <w:rFonts w:ascii="Lucida Sans Typewriter" w:hAnsi="Lucida Sans Typewriter"/>
+              </w:rPr>
+              <w:t>Allowances</w:t>
+            </w:r>
+          </w:p>
+        </w:tc>
+        <w:tc>
+          <w:tcPr>
+            <w:tcW w:w="3402" w:type="dxa"/>
+          </w:tcPr>
+          <w:p>
+            <w:pPr>
+              <w:jc w:val="right"/>
+              <w:rPr>
+                <w:rFonts w:ascii="Lucida Sans Typewriter" w:hAnsi="Lucida Sans Typewriter"/>
+              </w:rPr>
+            </w:pPr>
+            <w:r>
+              <w:rPr>
+                <w:rFonts w:ascii="Lucida Sans Typewriter" w:hAnsi="Lucida Sans Typewriter"/>
+              </w:rPr>
+              <w:t>-$50,000</w:t>
+            </w:r>
+          </w:p>
+          <w:p>
+            <w:pPr>
+              <w:jc w:val="right"/>
+              <w:rPr>
+                <w:rFonts w:ascii="Lucida Sans Typewriter" w:hAnsi="Lucida Sans Typewriter"/>
+              </w:rPr>
+            </w:pPr>
+            <w:r>
+              <w:rPr>
+                <w:rFonts w:ascii="Lucida Sans Typewriter" w:hAnsi="Lucida Sans Typewriter"/>
+              </w:rPr>
+              <w:t>(accounts receivables)</w:t>
+            </w:r>
+          </w:p>
+        </w:tc>
+        <w:tc>
+          <w:tcPr>
+            <w:tcW w:w="2693" w:type="dxa"/>
+          </w:tcPr>
+          <w:p>
+            <w:pPr>
+              <w:jc w:val="right"/>
+              <w:rPr>
+                <w:rFonts w:ascii="Lucida Sans Typewriter" w:hAnsi="Lucida Sans Typewriter"/>
+              </w:rPr>
+            </w:pPr>
+          </w:p>
+        </w:tc>
+        <w:tc>
+          <w:tcPr>
+            <w:tcW w:w="3118" w:type="dxa"/>
+          </w:tcPr>
+          <w:p>
+            <w:pPr>
+              <w:jc w:val="right"/>
+              <w:rPr>
+                <w:rFonts w:ascii="Lucida Sans Typewriter" w:hAnsi="Lucida Sans Typewriter"/>
+              </w:rPr>
+            </w:pPr>
+            <w:r>
+              <w:rPr>
+                <w:rFonts w:ascii="Lucida Sans Typewriter" w:hAnsi="Lucida Sans Typewriter"/>
+              </w:rPr>
+              <w:t>-$50,000</w:t>
+            </w:r>
+          </w:p>
+          <w:p>
+            <w:pPr>
+              <w:jc w:val="right"/>
+              <w:rPr>
+                <w:rFonts w:ascii="Lucida Sans Typewriter" w:hAnsi="Lucida Sans Typewriter"/>
+              </w:rPr>
+            </w:pPr>
+            <w:r>
+              <w:rPr>
+                <w:rFonts w:ascii="Lucida Sans Typewriter" w:hAnsi="Lucida Sans Typewriter"/>
+              </w:rPr>
+              <w:t>(sales)</w:t>
+            </w:r>
+          </w:p>
+        </w:tc>
+      </w:tr>
+      <w:tr>
+        <w:tc>
+          <w:tcPr>
+            <w:tcW w:w="1844" w:type="dxa"/>
+          </w:tcPr>
+          <w:p>
+            <w:pPr>
+              <w:jc w:val="center"/>
+              <w:rPr>
+                <w:rFonts w:ascii="Lucida Sans Typewriter" w:hAnsi="Lucida Sans Typewriter"/>
+              </w:rPr>
+            </w:pPr>
+            <w:r>
+              <w:rPr>
+                <w:rFonts w:ascii="Lucida Sans Typewriter" w:hAnsi="Lucida Sans Typewriter"/>
+              </w:rPr>
+              <w:t>Cash Disc.</w:t>
+            </w:r>
+          </w:p>
+        </w:tc>
+        <w:tc>
+          <w:tcPr>
+            <w:tcW w:w="3402" w:type="dxa"/>
+          </w:tcPr>
+          <w:p>
+            <w:pPr>
+              <w:jc w:val="right"/>
+              <w:rPr>
+                <w:rFonts w:ascii="Lucida Sans Typewriter" w:hAnsi="Lucida Sans Typewriter"/>
+              </w:rPr>
+            </w:pPr>
+            <w:r>
+              <w:rPr>
+                <w:rFonts w:ascii="Lucida Sans Typewriter" w:hAnsi="Lucida Sans Typewriter"/>
+              </w:rPr>
+              <w:t>-$</w:t>
+            </w:r>
+            <w:r>
+              <w:rPr>
+                <w:rFonts w:ascii="Lucida Sans Typewriter" w:hAnsi="Lucida Sans Typewriter"/>
+              </w:rPr>
+              <w:t>800</w:t>
+            </w:r>
+            <w:r>
+              <w:rPr>
+                <w:rFonts w:ascii="Lucida Sans Typewriter" w:hAnsi="Lucida Sans Typewriter"/>
+              </w:rPr>
+              <w:t>,000</w:t>
+            </w:r>
+          </w:p>
+          <w:p>
+            <w:pPr>
+              <w:jc w:val="right"/>
+              <w:rPr>
+                <w:rFonts w:ascii="Lucida Sans Typewriter" w:hAnsi="Lucida Sans Typewriter"/>
+              </w:rPr>
+            </w:pPr>
+            <w:r>
+              <w:rPr>
+                <w:rFonts w:ascii="Lucida Sans Typewriter" w:hAnsi="Lucida Sans Typewriter"/>
+              </w:rPr>
+              <w:t>(accounts receivables)</w:t>
+            </w:r>
+          </w:p>
+          <w:p>
+            <w:pPr>
+              <w:jc w:val="right"/>
+              <w:rPr>
+                <w:rFonts w:ascii="Lucida Sans Typewriter" w:hAnsi="Lucida Sans Typewriter"/>
+              </w:rPr>
+            </w:pPr>
+            <w:r>
+              <w:rPr>
+                <w:rFonts w:ascii="Lucida Sans Typewriter" w:hAnsi="Lucida Sans Typewriter"/>
+              </w:rPr>
+              <w:t>+$765,000</w:t>
+            </w:r>
+          </w:p>
+          <w:p>
+            <w:pPr>
+              <w:jc w:val="right"/>
+              <w:rPr>
+                <w:rFonts w:ascii="Lucida Sans Typewriter" w:hAnsi="Lucida Sans Typewriter"/>
+              </w:rPr>
+            </w:pPr>
+            <w:r>
+              <w:rPr>
+                <w:rFonts w:ascii="Lucida Sans Typewriter" w:hAnsi="Lucida Sans Typewriter"/>
+              </w:rPr>
+              <w:t>(cash)</w:t>
+            </w:r>
+          </w:p>
+        </w:tc>
+        <w:tc>
+          <w:tcPr>
+            <w:tcW w:w="2693" w:type="dxa"/>
+          </w:tcPr>
+          <w:p>
+            <w:pPr>
+              <w:jc w:val="right"/>
+              <w:rPr>
+                <w:rFonts w:ascii="Lucida Sans Typewriter" w:hAnsi="Lucida Sans Typewriter"/>
+              </w:rPr>
+            </w:pPr>
+          </w:p>
+        </w:tc>
+        <w:tc>
+          <w:tcPr>
+            <w:tcW w:w="3118" w:type="dxa"/>
+          </w:tcPr>
+          <w:p>
+            <w:pPr>
+              <w:jc w:val="right"/>
+              <w:rPr>
+                <w:rFonts w:ascii="Lucida Sans Typewriter" w:hAnsi="Lucida Sans Typewriter"/>
+              </w:rPr>
+            </w:pPr>
+            <w:r>
+              <w:rPr>
+                <w:rFonts w:ascii="Lucida Sans Typewriter" w:hAnsi="Lucida Sans Typewriter"/>
+              </w:rPr>
+              <w:t>-$</w:t>
+            </w:r>
+            <w:r>
+              <w:rPr>
+                <w:rFonts w:ascii="Lucida Sans Typewriter" w:hAnsi="Lucida Sans Typewriter"/>
+              </w:rPr>
+              <w:t>35</w:t>
+            </w:r>
+            <w:r>
+              <w:rPr>
+                <w:rFonts w:ascii="Lucida Sans Typewriter" w:hAnsi="Lucida Sans Typewriter"/>
+              </w:rPr>
+              <w:t>,000</w:t>
+            </w:r>
+          </w:p>
+          <w:p>
+            <w:pPr>
+              <w:jc w:val="right"/>
+              <w:rPr>
+                <w:rFonts w:ascii="Lucida Sans Typewriter" w:hAnsi="Lucida Sans Typewriter"/>
+              </w:rPr>
+            </w:pPr>
+            <w:r>
+              <w:rPr>
+                <w:rFonts w:ascii="Lucida Sans Typewriter" w:hAnsi="Lucida Sans Typewriter"/>
+              </w:rPr>
+              <w:t>(cash discounts)</w:t>
+            </w:r>
+          </w:p>
+        </w:tc>
+      </w:tr>
+    </w:tbl>
+    <w:p>
+      <w:pPr>
+        <w:rPr>
+          <w:rFonts w:ascii="Lucida Sans Typewriter" w:hAnsi="Lucida Sans Typewriter"/>
+        </w:rPr>
+      </w:pPr>
+    </w:p>
+    <w:p>
+      <w:pPr>
+        <w:rPr>
+          <w:rFonts w:ascii="Lucida Sans Typewriter" w:hAnsi="Lucida Sans Typewriter"/>
+        </w:rPr>
+      </w:pPr>
+      <w:r>
+        <w:rPr>
+          <w:rFonts w:ascii="Lucida Sans Typewriter" w:hAnsi="Lucida Sans Typewriter"/>
+        </w:rPr>
+        <w:t>Using these, we can prepare the journal entries as follows:</w:t>
+      </w:r>
+    </w:p>
+    <w:tbl>
+      <w:tblPr>
+        <w:tblStyle w:val="TableGrid"/>
+        <w:tblW w:w="0" w:type="auto"/>
         <w:tblLook w:val="04A0" w:firstRow="1" w:lastRow="0" w:firstColumn="1" w:lastColumn="0" w:noHBand="0" w:noVBand="1"/>
       </w:tblPr>
       <w:tblGrid>
         <w:gridCol w:w="1271"/>
-        <w:gridCol w:w="4678"/>
-        <w:gridCol w:w="1843"/>
-        <w:gridCol w:w="1892"/>
+        <w:gridCol w:w="4394"/>
+        <w:gridCol w:w="1701"/>
+        <w:gridCol w:w="1650"/>
       </w:tblGrid>
       <w:tr>
-        <w:trPr>
-          <w:trHeight w:val="436"/>
-        </w:trPr>
-        <w:tc>
-          <w:tcPr>
-            <w:tcW w:w="1271" w:type="dxa"/>
-          </w:tcPr>
-          <w:p>
-            <w:pPr>
-              <w:rPr>
-                <w:b/>
-                <w:bCs/>
-                <w:sz w:val="32"/>
-                <w:szCs w:val="32"/>
-              </w:rPr>
-            </w:pPr>
-            <w:r>
-              <w:rPr>
-                <w:b/>
-                <w:bCs/>
-                <w:sz w:val="32"/>
-                <w:szCs w:val="32"/>
-              </w:rPr>
-              <w:t>Date</w:t>
-            </w:r>
-          </w:p>
-        </w:tc>
-        <w:tc>
-          <w:tcPr>
-            <w:tcW w:w="4678" w:type="dxa"/>
-          </w:tcPr>
-          <w:p>
-            <w:pPr>
-              <w:rPr>
-                <w:b/>
-                <w:bCs/>
-                <w:sz w:val="32"/>
-                <w:szCs w:val="32"/>
-              </w:rPr>
-            </w:pPr>
-            <w:r>
-              <w:rPr>
-                <w:b/>
-                <w:bCs/>
-                <w:sz w:val="32"/>
-                <w:szCs w:val="32"/>
-              </w:rPr>
-              <w:t>Particulars</w:t>
-            </w:r>
-          </w:p>
-        </w:tc>
-        <w:tc>
-          <w:tcPr>
-            <w:tcW w:w="1843" w:type="dxa"/>
-          </w:tcPr>
-          <w:p>
-            <w:pPr>
-              <w:rPr>
-                <w:b/>
-                <w:bCs/>
-                <w:sz w:val="32"/>
-                <w:szCs w:val="32"/>
-              </w:rPr>
-            </w:pPr>
-            <w:r>
-              <w:rPr>
-                <w:b/>
-                <w:bCs/>
-                <w:sz w:val="32"/>
-                <w:szCs w:val="32"/>
-              </w:rPr>
-              <w:t>Debit</w:t>
-            </w:r>
-          </w:p>
-        </w:tc>
-        <w:tc>
-          <w:tcPr>
-            <w:tcW w:w="1892" w:type="dxa"/>
-          </w:tcPr>
-          <w:p>
-            <w:pPr>
-              <w:rPr>
-                <w:b/>
-                <w:bCs/>
-                <w:sz w:val="32"/>
-                <w:szCs w:val="32"/>
-              </w:rPr>
-            </w:pPr>
-            <w:r>
-              <w:rPr>
-                <w:b/>
-                <w:bCs/>
-                <w:sz w:val="32"/>
-                <w:szCs w:val="32"/>
-              </w:rPr>
-              <w:t>Credit</w:t>
+        <w:tc>
+          <w:tcPr>
+            <w:tcW w:w="9016" w:type="dxa"/>
+            <w:gridSpan w:val="4"/>
+          </w:tcPr>
+          <w:p>
+            <w:pPr>
+              <w:jc w:val="center"/>
+              <w:rPr>
+                <w:rFonts w:ascii="Lucida Sans Typewriter" w:hAnsi="Lucida Sans Typewriter"/>
+              </w:rPr>
+            </w:pPr>
+          </w:p>
+          <w:p>
+            <w:pPr>
+              <w:jc w:val="center"/>
+              <w:rPr>
+                <w:rFonts w:ascii="Lucida Sans Typewriter" w:hAnsi="Lucida Sans Typewriter"/>
+              </w:rPr>
+            </w:pPr>
+            <w:r>
+              <w:rPr>
+                <w:rFonts w:ascii="Lucida Sans Typewriter" w:hAnsi="Lucida Sans Typewriter"/>
+              </w:rPr>
+              <w:t>JOURNAL ENTRIES (in $)</w:t>
+            </w:r>
+          </w:p>
+          <w:p>
+            <w:pPr>
+              <w:rPr>
+                <w:rFonts w:ascii="Lucida Sans Typewriter" w:hAnsi="Lucida Sans Typewriter"/>
+              </w:rPr>
+            </w:pPr>
+          </w:p>
+          <w:p>
+            <w:pPr>
+              <w:rPr>
+                <w:rFonts w:ascii="Lucida Sans Typewriter" w:hAnsi="Lucida Sans Typewriter"/>
+              </w:rPr>
+            </w:pPr>
+            <w:r>
+              <w:rPr>
+                <w:rFonts w:ascii="Lucida Sans Typewriter" w:hAnsi="Lucida Sans Typewriter"/>
+              </w:rPr>
+              <w:t>Name: Fresno Fruit Wholesalers</w:t>
             </w:r>
           </w:p>
         </w:tc>
       </w:tr>
       <w:tr>
-        <w:trPr>
-          <w:trHeight w:val="436"/>
-        </w:trPr>
+        <w:tc>
+          <w:tcPr>
+            <w:tcW w:w="1271" w:type="dxa"/>
+          </w:tcPr>
+          <w:p>
+            <w:pPr>
+              <w:jc w:val="center"/>
+              <w:rPr>
+                <w:rFonts w:ascii="Lucida Sans Typewriter" w:hAnsi="Lucida Sans Typewriter"/>
+              </w:rPr>
+            </w:pPr>
+            <w:r>
+              <w:rPr>
+                <w:rFonts w:ascii="Lucida Sans Typewriter" w:hAnsi="Lucida Sans Typewriter"/>
+              </w:rPr>
+              <w:t>Date</w:t>
+            </w:r>
+          </w:p>
+        </w:tc>
+        <w:tc>
+          <w:tcPr>
+            <w:tcW w:w="4394" w:type="dxa"/>
+          </w:tcPr>
+          <w:p>
+            <w:pPr>
+              <w:jc w:val="center"/>
+              <w:rPr>
+                <w:rFonts w:ascii="Lucida Sans Typewriter" w:hAnsi="Lucida Sans Typewriter"/>
+              </w:rPr>
+            </w:pPr>
+            <w:r>
+              <w:rPr>
+                <w:rFonts w:ascii="Lucida Sans Typewriter" w:hAnsi="Lucida Sans Typewriter"/>
+              </w:rPr>
+              <w:t>Particulars</w:t>
+            </w:r>
+          </w:p>
+        </w:tc>
+        <w:tc>
+          <w:tcPr>
+            <w:tcW w:w="1701" w:type="dxa"/>
+          </w:tcPr>
+          <w:p>
+            <w:pPr>
+              <w:jc w:val="right"/>
+              <w:rPr>
+                <w:rFonts w:ascii="Lucida Sans Typewriter" w:hAnsi="Lucida Sans Typewriter"/>
+              </w:rPr>
+            </w:pPr>
+            <w:r>
+              <w:rPr>
+                <w:rFonts w:ascii="Lucida Sans Typewriter" w:hAnsi="Lucida Sans Typewriter"/>
+              </w:rPr>
+              <w:t>Debit</w:t>
+            </w:r>
+          </w:p>
+        </w:tc>
+        <w:tc>
+          <w:tcPr>
+            <w:tcW w:w="1650" w:type="dxa"/>
+          </w:tcPr>
+          <w:p>
+            <w:pPr>
+              <w:jc w:val="right"/>
+              <w:rPr>
+                <w:rFonts w:ascii="Lucida Sans Typewriter" w:hAnsi="Lucida Sans Typewriter"/>
+              </w:rPr>
+            </w:pPr>
+            <w:r>
+              <w:rPr>
+                <w:rFonts w:ascii="Lucida Sans Typewriter" w:hAnsi="Lucida Sans Typewriter"/>
+              </w:rPr>
+              <w:t>Credit</w:t>
+            </w:r>
+          </w:p>
+        </w:tc>
+      </w:tr>
+      <w:tr>
         <w:tc>
           <w:tcPr>
             <w:tcW w:w="1271" w:type="dxa"/>
@@ -444,136 +686,148 @@
           </w:tcPr>
           <w:p>
             <w:pPr>
-              <w:jc w:val="center"/>
-              <w:rPr>
-                <w:sz w:val="32"/>
-                <w:szCs w:val="32"/>
-              </w:rPr>
-            </w:pPr>
-          </w:p>
-          <w:p>
-            <w:pPr>
-              <w:jc w:val="center"/>
-              <w:rPr>
-                <w:sz w:val="32"/>
-                <w:szCs w:val="32"/>
-              </w:rPr>
-            </w:pPr>
-          </w:p>
-          <w:p>
-            <w:pPr>
-              <w:jc w:val="center"/>
-              <w:rPr>
-                <w:sz w:val="32"/>
-                <w:szCs w:val="32"/>
-              </w:rPr>
-            </w:pPr>
-          </w:p>
-          <w:p>
-            <w:pPr>
-              <w:jc w:val="center"/>
-              <w:rPr>
-                <w:sz w:val="32"/>
-                <w:szCs w:val="32"/>
-              </w:rPr>
-            </w:pPr>
-            <w:r>
-              <w:rPr>
-                <w:sz w:val="32"/>
-                <w:szCs w:val="32"/>
-              </w:rPr>
-              <w:t>March</w:t>
-            </w:r>
-          </w:p>
-        </w:tc>
-        <w:tc>
-          <w:tcPr>
-            <w:tcW w:w="4678" w:type="dxa"/>
-          </w:tcPr>
-          <w:p>
-            <w:pPr>
-              <w:rPr>
-                <w:sz w:val="32"/>
-                <w:szCs w:val="32"/>
-              </w:rPr>
-            </w:pPr>
-            <w:r>
-              <w:rPr>
-                <w:sz w:val="32"/>
-                <w:szCs w:val="32"/>
-              </w:rPr>
-              <w:t xml:space="preserve">Accounts Receivables </w:t>
-            </w:r>
-          </w:p>
-          <w:p>
-            <w:pPr>
-              <w:rPr>
-                <w:sz w:val="32"/>
-                <w:szCs w:val="32"/>
-              </w:rPr>
-            </w:pPr>
-            <w:r>
-              <w:rPr>
-                <w:sz w:val="32"/>
-                <w:szCs w:val="32"/>
-              </w:rPr>
-              <w:t xml:space="preserve">      To Sales </w:t>
-            </w:r>
-          </w:p>
-        </w:tc>
-        <w:tc>
-          <w:tcPr>
-            <w:tcW w:w="1843" w:type="dxa"/>
-          </w:tcPr>
-          <w:p>
-            <w:pPr>
-              <w:rPr>
-                <w:sz w:val="32"/>
-                <w:szCs w:val="32"/>
-              </w:rPr>
-            </w:pPr>
-            <w:r>
-              <w:rPr>
-                <w:sz w:val="32"/>
-                <w:szCs w:val="32"/>
-              </w:rPr>
-              <w:t>850,000</w:t>
-            </w:r>
-          </w:p>
-        </w:tc>
-        <w:tc>
-          <w:tcPr>
-            <w:tcW w:w="1892" w:type="dxa"/>
-          </w:tcPr>
-          <w:p>
-            <w:pPr>
-              <w:rPr>
-                <w:sz w:val="32"/>
-                <w:szCs w:val="32"/>
-              </w:rPr>
-            </w:pPr>
-          </w:p>
-          <w:p>
-            <w:pPr>
-              <w:rPr>
-                <w:sz w:val="32"/>
-                <w:szCs w:val="32"/>
-              </w:rPr>
-            </w:pPr>
-            <w:r>
-              <w:rPr>
-                <w:sz w:val="32"/>
-                <w:szCs w:val="32"/>
-              </w:rPr>
-              <w:t>850,000</w:t>
+              <w:rPr>
+                <w:rFonts w:ascii="Lucida Sans Typewriter" w:hAnsi="Lucida Sans Typewriter"/>
+              </w:rPr>
+            </w:pPr>
+          </w:p>
+          <w:p>
+            <w:pPr>
+              <w:rPr>
+                <w:rFonts w:ascii="Lucida Sans Typewriter" w:hAnsi="Lucida Sans Typewriter"/>
+              </w:rPr>
+            </w:pPr>
+          </w:p>
+          <w:p>
+            <w:pPr>
+              <w:rPr>
+                <w:rFonts w:ascii="Lucida Sans Typewriter" w:hAnsi="Lucida Sans Typewriter"/>
+              </w:rPr>
+            </w:pPr>
+          </w:p>
+          <w:p>
+            <w:pPr>
+              <w:rPr>
+                <w:rFonts w:ascii="Lucida Sans Typewriter" w:hAnsi="Lucida Sans Typewriter"/>
+              </w:rPr>
+            </w:pPr>
+          </w:p>
+          <w:p>
+            <w:pPr>
+              <w:rPr>
+                <w:rFonts w:ascii="Lucida Sans Typewriter" w:hAnsi="Lucida Sans Typewriter"/>
+              </w:rPr>
+            </w:pPr>
+            <w:r>
+              <w:rPr>
+                <w:rFonts w:ascii="Lucida Sans Typewriter" w:hAnsi="Lucida Sans Typewriter"/>
+              </w:rPr>
+              <w:t xml:space="preserve">Month of March </w:t>
+            </w:r>
+          </w:p>
+        </w:tc>
+        <w:tc>
+          <w:tcPr>
+            <w:tcW w:w="4394" w:type="dxa"/>
+          </w:tcPr>
+          <w:p>
+            <w:pPr>
+              <w:rPr>
+                <w:rFonts w:ascii="Lucida Sans Typewriter" w:hAnsi="Lucida Sans Typewriter"/>
+              </w:rPr>
+            </w:pPr>
+            <w:r>
+              <w:rPr>
+                <w:rFonts w:ascii="Lucida Sans Typewriter" w:hAnsi="Lucida Sans Typewriter"/>
+              </w:rPr>
+              <w:t>Accounts Receivables</w:t>
+            </w:r>
+          </w:p>
+          <w:p>
+            <w:pPr>
+              <w:rPr>
+                <w:rFonts w:ascii="Lucida Sans Typewriter" w:hAnsi="Lucida Sans Typewriter"/>
+              </w:rPr>
+            </w:pPr>
+            <w:r>
+              <w:rPr>
+                <w:rFonts w:ascii="Lucida Sans Typewriter" w:hAnsi="Lucida Sans Typewriter"/>
+              </w:rPr>
+              <w:t xml:space="preserve">   To Sales Revenue </w:t>
+            </w:r>
+          </w:p>
+          <w:p>
+            <w:pPr>
+              <w:rPr>
+                <w:rFonts w:ascii="Lucida Sans Typewriter" w:hAnsi="Lucida Sans Typewriter"/>
+              </w:rPr>
+            </w:pPr>
+          </w:p>
+          <w:p>
+            <w:pPr>
+              <w:rPr>
+                <w:rFonts w:ascii="Lucida Sans Typewriter" w:hAnsi="Lucida Sans Typewriter"/>
+                <w:sz w:val="20"/>
+                <w:szCs w:val="20"/>
+              </w:rPr>
+            </w:pPr>
+            <w:r>
+              <w:rPr>
+                <w:rFonts w:ascii="Lucida Sans Typewriter" w:hAnsi="Lucida Sans Typewriter"/>
+                <w:sz w:val="20"/>
+                <w:szCs w:val="20"/>
+              </w:rPr>
+              <w:t>(Being sales)</w:t>
+            </w:r>
+          </w:p>
+        </w:tc>
+        <w:tc>
+          <w:tcPr>
+            <w:tcW w:w="1701" w:type="dxa"/>
+          </w:tcPr>
+          <w:p>
+            <w:pPr>
+              <w:jc w:val="right"/>
+              <w:rPr>
+                <w:rFonts w:ascii="Lucida Sans Typewriter" w:hAnsi="Lucida Sans Typewriter"/>
+              </w:rPr>
+            </w:pPr>
+            <w:r>
+              <w:rPr>
+                <w:rFonts w:ascii="Lucida Sans Typewriter" w:hAnsi="Lucida Sans Typewriter"/>
+              </w:rPr>
+              <w:t>850</w:t>
+            </w:r>
+          </w:p>
+        </w:tc>
+        <w:tc>
+          <w:tcPr>
+            <w:tcW w:w="1650" w:type="dxa"/>
+          </w:tcPr>
+          <w:p>
+            <w:pPr>
+              <w:rPr>
+                <w:rFonts w:ascii="Lucida Sans Typewriter" w:hAnsi="Lucida Sans Typewriter"/>
+              </w:rPr>
+            </w:pPr>
+          </w:p>
+          <w:p>
+            <w:pPr>
+              <w:jc w:val="right"/>
+              <w:rPr>
+                <w:rFonts w:ascii="Lucida Sans Typewriter" w:hAnsi="Lucida Sans Typewriter"/>
+              </w:rPr>
+            </w:pPr>
+            <w:r>
+              <w:rPr>
+                <w:rFonts w:ascii="Lucida Sans Typewriter" w:hAnsi="Lucida Sans Typewriter"/>
+              </w:rPr>
+              <w:t>850</w:t>
             </w:r>
           </w:p>
         </w:tc>
       </w:tr>
       <w:tr>
-        <w:trPr>
-          <w:trHeight w:val="454"/>
-        </w:trPr>
         <w:tc>
           <w:tcPr>
             <w:tcW w:w="1271" w:type="dxa"/>
@@ -582,100 +836,114 @@
           <w:p>
             <w:pPr>
               <w:rPr>
-                <w:sz w:val="32"/>
-                <w:szCs w:val="32"/>
-              </w:rPr>
-            </w:pPr>
-          </w:p>
-        </w:tc>
-        <w:tc>
-          <w:tcPr>
-            <w:tcW w:w="4678" w:type="dxa"/>
-          </w:tcPr>
-          <w:p>
-            <w:pPr>
-              <w:rPr>
-                <w:sz w:val="32"/>
-                <w:szCs w:val="32"/>
-              </w:rPr>
-            </w:pPr>
-            <w:r>
-              <w:rPr>
-                <w:sz w:val="32"/>
-                <w:szCs w:val="32"/>
-              </w:rPr>
-              <w:t>Sales Return &amp; Allowances</w:t>
-            </w:r>
-          </w:p>
-          <w:p>
-            <w:pPr>
-              <w:rPr>
-                <w:sz w:val="32"/>
-                <w:szCs w:val="32"/>
-              </w:rPr>
-            </w:pPr>
-            <w:r>
-              <w:rPr>
-                <w:sz w:val="32"/>
-                <w:szCs w:val="32"/>
-              </w:rPr>
-              <w:t xml:space="preserve">      To Accounts Receivables</w:t>
-            </w:r>
-          </w:p>
-        </w:tc>
-        <w:tc>
-          <w:tcPr>
-            <w:tcW w:w="1843" w:type="dxa"/>
-          </w:tcPr>
-          <w:p>
-            <w:pPr>
-              <w:rPr>
-                <w:sz w:val="32"/>
-                <w:szCs w:val="32"/>
-              </w:rPr>
-            </w:pPr>
-            <w:r>
-              <w:rPr>
-                <w:sz w:val="32"/>
-                <w:szCs w:val="32"/>
-              </w:rPr>
-              <w:t>50,000</w:t>
-            </w:r>
-          </w:p>
-        </w:tc>
-        <w:tc>
-          <w:tcPr>
-            <w:tcW w:w="1892" w:type="dxa"/>
-          </w:tcPr>
-          <w:p>
-            <w:pPr>
-              <w:rPr>
-                <w:sz w:val="32"/>
-                <w:szCs w:val="32"/>
-              </w:rPr>
-            </w:pPr>
-          </w:p>
-          <w:p>
-            <w:pPr>
-              <w:rPr>
-                <w:sz w:val="32"/>
-                <w:szCs w:val="32"/>
-              </w:rPr>
-            </w:pPr>
-            <w:r>
-              <w:rPr>
-                <w:sz w:val="32"/>
-                <w:szCs w:val="32"/>
-              </w:rPr>
-              <w:t>50,000</w:t>
+                <w:rFonts w:ascii="Lucida Sans Typewriter" w:hAnsi="Lucida Sans Typewriter"/>
+              </w:rPr>
+            </w:pPr>
+          </w:p>
+        </w:tc>
+        <w:tc>
+          <w:tcPr>
+            <w:tcW w:w="4394" w:type="dxa"/>
+          </w:tcPr>
+          <w:p>
+            <w:pPr>
+              <w:rPr>
+                <w:rFonts w:ascii="Lucida Sans Typewriter" w:hAnsi="Lucida Sans Typewriter"/>
+              </w:rPr>
+            </w:pPr>
+            <w:r>
+              <w:rPr>
+                <w:rFonts w:ascii="Lucida Sans Typewriter" w:hAnsi="Lucida Sans Typewriter"/>
+              </w:rPr>
+              <w:t>Sales Return Allowance</w:t>
+            </w:r>
+          </w:p>
+          <w:p>
+            <w:pPr>
+              <w:rPr>
+                <w:rFonts w:ascii="Lucida Sans Typewriter" w:hAnsi="Lucida Sans Typewriter"/>
+              </w:rPr>
+            </w:pPr>
+            <w:r>
+              <w:rPr>
+                <w:rFonts w:ascii="Lucida Sans Typewriter" w:hAnsi="Lucida Sans Typewriter"/>
+              </w:rPr>
+              <w:t xml:space="preserve">   To Accounts Receivables</w:t>
+            </w:r>
+          </w:p>
+          <w:p>
+            <w:pPr>
+              <w:rPr>
+                <w:rFonts w:ascii="Lucida Sans Typewriter" w:hAnsi="Lucida Sans Typewriter"/>
+              </w:rPr>
+            </w:pPr>
+          </w:p>
+          <w:p>
+            <w:pPr>
+              <w:rPr>
+                <w:rFonts w:ascii="Lucida Sans Typewriter" w:hAnsi="Lucida Sans Typewriter"/>
+                <w:sz w:val="20"/>
+                <w:szCs w:val="20"/>
+              </w:rPr>
+            </w:pPr>
+            <w:r>
+              <w:rPr>
+                <w:rFonts w:ascii="Lucida Sans Typewriter" w:hAnsi="Lucida Sans Typewriter"/>
+                <w:sz w:val="20"/>
+                <w:szCs w:val="20"/>
+              </w:rPr>
+              <w:t>(Being allowance for sales)</w:t>
+            </w:r>
+          </w:p>
+        </w:tc>
+        <w:tc>
+          <w:tcPr>
+            <w:tcW w:w="1701" w:type="dxa"/>
+          </w:tcPr>
+          <w:p>
+            <w:pPr>
+              <w:jc w:val="right"/>
+              <w:rPr>
+                <w:rFonts w:ascii="Lucida Sans Typewriter" w:hAnsi="Lucida Sans Typewriter"/>
+              </w:rPr>
+            </w:pPr>
+            <w:r>
+              <w:rPr>
+                <w:rFonts w:ascii="Lucida Sans Typewriter" w:hAnsi="Lucida Sans Typewriter"/>
+              </w:rPr>
+              <w:t>50</w:t>
+            </w:r>
+          </w:p>
+        </w:tc>
+        <w:tc>
+          <w:tcPr>
+            <w:tcW w:w="1650" w:type="dxa"/>
+          </w:tcPr>
+          <w:p>
+            <w:pPr>
+              <w:jc w:val="right"/>
+              <w:rPr>
+                <w:rFonts w:ascii="Lucida Sans Typewriter" w:hAnsi="Lucida Sans Typewriter"/>
+              </w:rPr>
+            </w:pPr>
+          </w:p>
+          <w:p>
+            <w:pPr>
+              <w:jc w:val="right"/>
+              <w:rPr>
+                <w:rFonts w:ascii="Lucida Sans Typewriter" w:hAnsi="Lucida Sans Typewriter"/>
+              </w:rPr>
+            </w:pPr>
+            <w:r>
+              <w:rPr>
+                <w:rFonts w:ascii="Lucida Sans Typewriter" w:hAnsi="Lucida Sans Typewriter"/>
+              </w:rPr>
+              <w:t>50</w:t>
             </w:r>
           </w:p>
         </w:tc>
       </w:tr>
       <w:tr>
-        <w:trPr>
-          <w:trHeight w:val="436"/>
-        </w:trPr>
         <w:tc>
           <w:tcPr>
             <w:tcW w:w="1271" w:type="dxa"/>
@@ -684,92 +952,144 @@
           <w:p>
             <w:pPr>
               <w:rPr>
-                <w:sz w:val="32"/>
-                <w:szCs w:val="32"/>
-              </w:rPr>
-            </w:pPr>
-          </w:p>
-        </w:tc>
-        <w:tc>
-          <w:tcPr>
-            <w:tcW w:w="4678" w:type="dxa"/>
-          </w:tcPr>
-          <w:p>
-            <w:pPr>
-              <w:rPr>
-                <w:sz w:val="32"/>
-                <w:szCs w:val="32"/>
-              </w:rPr>
-            </w:pPr>
-            <w:r>
-              <w:rPr>
-                <w:sz w:val="32"/>
-                <w:szCs w:val="32"/>
-              </w:rPr>
-              <w:t>Cash Discounts</w:t>
-            </w:r>
-          </w:p>
-          <w:p>
-            <w:pPr>
-              <w:rPr>
-                <w:sz w:val="32"/>
-                <w:szCs w:val="32"/>
-              </w:rPr>
-            </w:pPr>
-            <w:r>
-              <w:rPr>
-                <w:sz w:val="32"/>
-                <w:szCs w:val="32"/>
-              </w:rPr>
-              <w:t xml:space="preserve">      To Accounts Receivables</w:t>
-            </w:r>
-          </w:p>
-        </w:tc>
-        <w:tc>
-          <w:tcPr>
-            <w:tcW w:w="1843" w:type="dxa"/>
-          </w:tcPr>
-          <w:p>
-            <w:pPr>
-              <w:rPr>
-                <w:sz w:val="32"/>
-                <w:szCs w:val="32"/>
-              </w:rPr>
-            </w:pPr>
-            <w:r>
-              <w:rPr>
-                <w:sz w:val="32"/>
-                <w:szCs w:val="32"/>
-              </w:rPr>
-              <w:t>35,000</w:t>
-            </w:r>
-          </w:p>
-        </w:tc>
-        <w:tc>
-          <w:tcPr>
-            <w:tcW w:w="1892" w:type="dxa"/>
-          </w:tcPr>
-          <w:p>
-            <w:pPr>
-              <w:rPr>
-                <w:sz w:val="32"/>
-                <w:szCs w:val="32"/>
-              </w:rPr>
-            </w:pPr>
-          </w:p>
-          <w:p>
-            <w:pPr>
-              <w:rPr>
-                <w:sz w:val="32"/>
-                <w:szCs w:val="32"/>
-              </w:rPr>
-            </w:pPr>
-            <w:r>
-              <w:rPr>
-                <w:sz w:val="32"/>
-                <w:szCs w:val="32"/>
-              </w:rPr>
-              <w:t>35,000</w:t>
+                <w:rFonts w:ascii="Lucida Sans Typewriter" w:hAnsi="Lucida Sans Typewriter"/>
+              </w:rPr>
+            </w:pPr>
+          </w:p>
+        </w:tc>
+        <w:tc>
+          <w:tcPr>
+            <w:tcW w:w="4394" w:type="dxa"/>
+          </w:tcPr>
+          <w:p>
+            <w:pPr>
+              <w:rPr>
+                <w:rFonts w:ascii="Lucida Sans Typewriter" w:hAnsi="Lucida Sans Typewriter"/>
+              </w:rPr>
+            </w:pPr>
+            <w:r>
+              <w:rPr>
+                <w:rFonts w:ascii="Lucida Sans Typewriter" w:hAnsi="Lucida Sans Typewriter"/>
+              </w:rPr>
+              <w:t>Cash</w:t>
+            </w:r>
+          </w:p>
+          <w:p>
+            <w:pPr>
+              <w:rPr>
+                <w:rFonts w:ascii="Lucida Sans Typewriter" w:hAnsi="Lucida Sans Typewriter"/>
+              </w:rPr>
+            </w:pPr>
+            <w:r>
+              <w:rPr>
+                <w:rFonts w:ascii="Lucida Sans Typewriter" w:hAnsi="Lucida Sans Typewriter"/>
+              </w:rPr>
+              <w:t>Cash Discounts Allowed</w:t>
+            </w:r>
+          </w:p>
+          <w:p>
+            <w:pPr>
+              <w:rPr>
+                <w:rFonts w:ascii="Lucida Sans Typewriter" w:hAnsi="Lucida Sans Typewriter"/>
+              </w:rPr>
+            </w:pPr>
+            <w:r>
+              <w:rPr>
+                <w:rFonts w:ascii="Lucida Sans Typewriter" w:hAnsi="Lucida Sans Typewriter"/>
+              </w:rPr>
+              <w:t xml:space="preserve">   To Accounts Receivables</w:t>
+            </w:r>
+          </w:p>
+          <w:p>
+            <w:pPr>
+              <w:rPr>
+                <w:rFonts w:ascii="Lucida Sans Typewriter" w:hAnsi="Lucida Sans Typewriter"/>
+              </w:rPr>
+            </w:pPr>
+          </w:p>
+          <w:p>
+            <w:pPr>
+              <w:rPr>
+                <w:rFonts w:ascii="Lucida Sans Typewriter" w:hAnsi="Lucida Sans Typewriter"/>
+                <w:sz w:val="20"/>
+                <w:szCs w:val="20"/>
+              </w:rPr>
+            </w:pPr>
+            <w:r>
+              <w:rPr>
+                <w:rFonts w:ascii="Lucida Sans Typewriter" w:hAnsi="Lucida Sans Typewriter"/>
+                <w:sz w:val="20"/>
+                <w:szCs w:val="20"/>
+              </w:rPr>
+              <w:t>(Being collection on discount.)</w:t>
+            </w:r>
+          </w:p>
+        </w:tc>
+        <w:tc>
+          <w:tcPr>
+            <w:tcW w:w="1701" w:type="dxa"/>
+          </w:tcPr>
+          <w:p>
+            <w:pPr>
+              <w:jc w:val="right"/>
+              <w:rPr>
+                <w:rFonts w:ascii="Lucida Sans Typewriter" w:hAnsi="Lucida Sans Typewriter"/>
+              </w:rPr>
+            </w:pPr>
+            <w:r>
+              <w:rPr>
+                <w:rFonts w:ascii="Lucida Sans Typewriter" w:hAnsi="Lucida Sans Typewriter"/>
+              </w:rPr>
+              <w:t>765</w:t>
+            </w:r>
+          </w:p>
+          <w:p>
+            <w:pPr>
+              <w:jc w:val="right"/>
+              <w:rPr>
+                <w:rFonts w:ascii="Lucida Sans Typewriter" w:hAnsi="Lucida Sans Typewriter"/>
+              </w:rPr>
+            </w:pPr>
+            <w:r>
+              <w:rPr>
+                <w:rFonts w:ascii="Lucida Sans Typewriter" w:hAnsi="Lucida Sans Typewriter"/>
+              </w:rPr>
+              <w:t>35</w:t>
+            </w:r>
+          </w:p>
+        </w:tc>
+        <w:tc>
+          <w:tcPr>
+            <w:tcW w:w="1650" w:type="dxa"/>
+          </w:tcPr>
+          <w:p>
+            <w:pPr>
+              <w:jc w:val="right"/>
+              <w:rPr>
+                <w:rFonts w:ascii="Lucida Sans Typewriter" w:hAnsi="Lucida Sans Typewriter"/>
+              </w:rPr>
+            </w:pPr>
+          </w:p>
+          <w:p>
+            <w:pPr>
+              <w:jc w:val="right"/>
+              <w:rPr>
+                <w:rFonts w:ascii="Lucida Sans Typewriter" w:hAnsi="Lucida Sans Typewriter"/>
+              </w:rPr>
+            </w:pPr>
+          </w:p>
+          <w:p>
+            <w:pPr>
+              <w:jc w:val="right"/>
+              <w:rPr>
+                <w:rFonts w:ascii="Lucida Sans Typewriter" w:hAnsi="Lucida Sans Typewriter"/>
+              </w:rPr>
+            </w:pPr>
+            <w:r>
+              <w:rPr>
+                <w:rFonts w:ascii="Lucida Sans Typewriter" w:hAnsi="Lucida Sans Typewriter"/>
+              </w:rPr>
+              <w:t>800</w:t>
             </w:r>
           </w:p>
         </w:tc>
@@ -778,289 +1098,254 @@
     <w:p>
       <w:pPr>
         <w:rPr>
-          <w:b/>
-          <w:bCs/>
+          <w:rFonts w:ascii="Lucida Sans Typewriter" w:hAnsi="Lucida Sans Typewriter"/>
         </w:rPr>
       </w:pPr>
     </w:p>
     <w:p>
       <w:pPr>
         <w:rPr>
-          <w:b/>
-          <w:bCs/>
-          <w:sz w:val="32"/>
-          <w:szCs w:val="32"/>
+          <w:rFonts w:ascii="Lucida Sans Typewriter" w:hAnsi="Lucida Sans Typewriter"/>
         </w:rPr>
       </w:pPr>
       <w:r>
         <w:rPr>
-          <w:b/>
-          <w:bCs/>
-          <w:sz w:val="32"/>
-          <w:szCs w:val="32"/>
+          <w:rFonts w:ascii="Lucida Sans Typewriter" w:hAnsi="Lucida Sans Typewriter"/>
         </w:rPr>
-        <w:t>Assuming that these</w:t>
+        <w:t xml:space="preserve">The </w:t>
       </w:r>
       <w:r>
         <w:rPr>
-          <w:b/>
-          <w:bCs/>
-          <w:sz w:val="32"/>
-          <w:szCs w:val="32"/>
+          <w:rFonts w:ascii="Lucida Sans Typewriter" w:hAnsi="Lucida Sans Typewriter"/>
         </w:rPr>
-        <w:t xml:space="preserve"> are the only transactions, the revenue statement will be as follows:</w:t>
+        <w:t>revenue section is prepared as follows:</w:t>
       </w:r>
     </w:p>
     <w:tbl>
       <w:tblPr>
-        <w:tblStyle w:val="ListTable1Light"/>
-        <w:tblW w:w="9602" w:type="dxa"/>
+        <w:tblStyle w:val="TableGrid"/>
+        <w:tblW w:w="0" w:type="auto"/>
         <w:tblLook w:val="04A0" w:firstRow="1" w:lastRow="0" w:firstColumn="1" w:lastColumn="0" w:noHBand="0" w:noVBand="1"/>
       </w:tblPr>
       <w:tblGrid>
-        <w:gridCol w:w="7792"/>
-        <w:gridCol w:w="1810"/>
+        <w:gridCol w:w="6516"/>
+        <w:gridCol w:w="2500"/>
       </w:tblGrid>
       <w:tr>
-        <w:trPr>
-          <w:cnfStyle w:val="100000000000" w:firstRow="1" w:lastRow="0" w:firstColumn="0" w:lastColumn="0" w:oddVBand="0" w:evenVBand="0" w:oddHBand="0" w:evenHBand="0" w:firstRowFirstColumn="0" w:firstRowLastColumn="0" w:lastRowFirstColumn="0" w:lastRowLastColumn="0"/>
-          <w:trHeight w:val="519"/>
-        </w:trPr>
-        <w:tc>
-          <w:tcPr>
-            <w:cnfStyle w:val="001000000000" w:firstRow="0" w:lastRow="0" w:firstColumn="1" w:lastColumn="0" w:oddVBand="0" w:evenVBand="0" w:oddHBand="0" w:evenHBand="0" w:firstRowFirstColumn="0" w:firstRowLastColumn="0" w:lastRowFirstColumn="0" w:lastRowLastColumn="0"/>
-            <w:tcW w:w="7792" w:type="dxa"/>
-          </w:tcPr>
-          <w:p>
-            <w:pPr>
-              <w:rPr>
-                <w:b w:val="0"/>
-                <w:bCs w:val="0"/>
-                <w:sz w:val="32"/>
-                <w:szCs w:val="32"/>
-              </w:rPr>
-            </w:pPr>
-            <w:r>
-              <w:rPr>
-                <w:b w:val="0"/>
-                <w:bCs w:val="0"/>
-                <w:sz w:val="32"/>
-                <w:szCs w:val="32"/>
-              </w:rPr>
-              <w:t>Particulars</w:t>
-            </w:r>
-          </w:p>
-        </w:tc>
-        <w:tc>
-          <w:tcPr>
-            <w:tcW w:w="1810" w:type="dxa"/>
-          </w:tcPr>
-          <w:p>
-            <w:pPr>
-              <w:cnfStyle w:val="100000000000" w:firstRow="1" w:lastRow="0" w:firstColumn="0" w:lastColumn="0" w:oddVBand="0" w:evenVBand="0" w:oddHBand="0" w:evenHBand="0" w:firstRowFirstColumn="0" w:firstRowLastColumn="0" w:lastRowFirstColumn="0" w:lastRowLastColumn="0"/>
-              <w:rPr>
-                <w:b w:val="0"/>
-                <w:bCs w:val="0"/>
-                <w:sz w:val="32"/>
-                <w:szCs w:val="32"/>
-              </w:rPr>
-            </w:pPr>
-            <w:r>
-              <w:rPr>
-                <w:b w:val="0"/>
-                <w:bCs w:val="0"/>
-                <w:sz w:val="32"/>
-                <w:szCs w:val="32"/>
-              </w:rPr>
-              <w:t>Amount ($)</w:t>
+        <w:tc>
+          <w:tcPr>
+            <w:tcW w:w="6516" w:type="dxa"/>
+          </w:tcPr>
+          <w:p>
+            <w:pPr>
+              <w:rPr>
+                <w:rFonts w:ascii="Lucida Sans Typewriter" w:hAnsi="Lucida Sans Typewriter"/>
+              </w:rPr>
+            </w:pPr>
+            <w:r>
+              <w:rPr>
+                <w:rFonts w:ascii="Lucida Sans Typewriter" w:hAnsi="Lucida Sans Typewriter"/>
+              </w:rPr>
+              <w:t xml:space="preserve">Sales </w:t>
+            </w:r>
+            <w:r>
+              <w:rPr>
+                <w:rFonts w:ascii="Lucida Sans Typewriter" w:hAnsi="Lucida Sans Typewriter"/>
+              </w:rPr>
+              <w:t>Recorded</w:t>
+            </w:r>
+          </w:p>
+          <w:p>
+            <w:pPr>
+              <w:rPr>
+                <w:rFonts w:ascii="Lucida Sans Typewriter" w:hAnsi="Lucida Sans Typewriter"/>
+              </w:rPr>
+            </w:pPr>
+            <w:r>
+              <w:rPr>
+                <w:rFonts w:ascii="Lucida Sans Typewriter" w:hAnsi="Lucida Sans Typewriter"/>
+              </w:rPr>
+              <w:t xml:space="preserve">  Less: Sales Returns &amp; Allowances</w:t>
+            </w:r>
+          </w:p>
+        </w:tc>
+        <w:tc>
+          <w:tcPr>
+            <w:tcW w:w="2500" w:type="dxa"/>
+          </w:tcPr>
+          <w:p>
+            <w:pPr>
+              <w:jc w:val="right"/>
+              <w:rPr>
+                <w:rFonts w:ascii="Lucida Sans Typewriter" w:hAnsi="Lucida Sans Typewriter"/>
+              </w:rPr>
+            </w:pPr>
+            <w:r>
+              <w:rPr>
+                <w:rFonts w:ascii="Lucida Sans Typewriter" w:hAnsi="Lucida Sans Typewriter"/>
+              </w:rPr>
+              <w:t>$</w:t>
+            </w:r>
+            <w:r>
+              <w:rPr>
+                <w:rFonts w:ascii="Lucida Sans Typewriter" w:hAnsi="Lucida Sans Typewriter"/>
+              </w:rPr>
+              <w:t xml:space="preserve"> </w:t>
+            </w:r>
+            <w:r>
+              <w:rPr>
+                <w:rFonts w:ascii="Lucida Sans Typewriter" w:hAnsi="Lucida Sans Typewriter"/>
+              </w:rPr>
+              <w:t>850,000</w:t>
+            </w:r>
+          </w:p>
+          <w:p>
+            <w:pPr>
+              <w:jc w:val="right"/>
+              <w:rPr>
+                <w:rFonts w:ascii="Lucida Sans Typewriter" w:hAnsi="Lucida Sans Typewriter"/>
+              </w:rPr>
+            </w:pPr>
+            <w:r>
+              <w:rPr>
+                <w:rFonts w:ascii="Lucida Sans Typewriter" w:hAnsi="Lucida Sans Typewriter"/>
+              </w:rPr>
+              <w:t>(50,000)</w:t>
             </w:r>
           </w:p>
         </w:tc>
       </w:tr>
       <w:tr>
-        <w:trPr>
-          <w:cnfStyle w:val="000000100000" w:firstRow="0" w:lastRow="0" w:firstColumn="0" w:lastColumn="0" w:oddVBand="0" w:evenVBand="0" w:oddHBand="1" w:evenHBand="0" w:firstRowFirstColumn="0" w:firstRowLastColumn="0" w:lastRowFirstColumn="0" w:lastRowLastColumn="0"/>
-          <w:trHeight w:val="535"/>
-        </w:trPr>
-        <w:tc>
-          <w:tcPr>
-            <w:cnfStyle w:val="001000000000" w:firstRow="0" w:lastRow="0" w:firstColumn="1" w:lastColumn="0" w:oddVBand="0" w:evenVBand="0" w:oddHBand="0" w:evenHBand="0" w:firstRowFirstColumn="0" w:firstRowLastColumn="0" w:lastRowFirstColumn="0" w:lastRowLastColumn="0"/>
-            <w:tcW w:w="7792" w:type="dxa"/>
-          </w:tcPr>
-          <w:p>
-            <w:pPr>
-              <w:rPr>
-                <w:sz w:val="32"/>
-                <w:szCs w:val="32"/>
-              </w:rPr>
-            </w:pPr>
-            <w:r>
-              <w:rPr>
-                <w:sz w:val="32"/>
-                <w:szCs w:val="32"/>
-              </w:rPr>
-              <w:t>Gross Sales in March</w:t>
-            </w:r>
-          </w:p>
-        </w:tc>
-        <w:tc>
-          <w:tcPr>
-            <w:tcW w:w="1810" w:type="dxa"/>
-          </w:tcPr>
-          <w:p>
-            <w:pPr>
-              <w:cnfStyle w:val="000000100000" w:firstRow="0" w:lastRow="0" w:firstColumn="0" w:lastColumn="0" w:oddVBand="0" w:evenVBand="0" w:oddHBand="1" w:evenHBand="0" w:firstRowFirstColumn="0" w:firstRowLastColumn="0" w:lastRowFirstColumn="0" w:lastRowLastColumn="0"/>
-              <w:rPr>
-                <w:sz w:val="32"/>
-                <w:szCs w:val="32"/>
-              </w:rPr>
-            </w:pPr>
-            <w:r>
-              <w:rPr>
-                <w:sz w:val="32"/>
-                <w:szCs w:val="32"/>
-              </w:rPr>
-              <w:t>850,000</w:t>
+        <w:tc>
+          <w:tcPr>
+            <w:tcW w:w="6516" w:type="dxa"/>
+          </w:tcPr>
+          <w:p>
+            <w:pPr>
+              <w:rPr>
+                <w:rFonts w:ascii="Lucida Sans Typewriter" w:hAnsi="Lucida Sans Typewriter"/>
+                <w:b/>
+                <w:bCs/>
+              </w:rPr>
+            </w:pPr>
+            <w:r>
+              <w:rPr>
+                <w:rFonts w:ascii="Lucida Sans Typewriter" w:hAnsi="Lucida Sans Typewriter"/>
+                <w:b/>
+                <w:bCs/>
+              </w:rPr>
+              <w:t xml:space="preserve">Gross </w:t>
+            </w:r>
+            <w:r>
+              <w:rPr>
+                <w:rFonts w:ascii="Lucida Sans Typewriter" w:hAnsi="Lucida Sans Typewriter"/>
+                <w:b/>
+                <w:bCs/>
+              </w:rPr>
+              <w:t>Revenue</w:t>
+            </w:r>
+          </w:p>
+          <w:p>
+            <w:pPr>
+              <w:rPr>
+                <w:rFonts w:ascii="Lucida Sans Typewriter" w:hAnsi="Lucida Sans Typewriter"/>
+              </w:rPr>
+            </w:pPr>
+            <w:r>
+              <w:rPr>
+                <w:rFonts w:ascii="Lucida Sans Typewriter" w:hAnsi="Lucida Sans Typewriter"/>
+                <w:b/>
+                <w:bCs/>
+              </w:rPr>
+              <w:t xml:space="preserve">  </w:t>
+            </w:r>
+            <w:r>
+              <w:rPr>
+                <w:rFonts w:ascii="Lucida Sans Typewriter" w:hAnsi="Lucida Sans Typewriter"/>
+              </w:rPr>
+              <w:t>Less: Cash Discounts Allowed</w:t>
+            </w:r>
+          </w:p>
+        </w:tc>
+        <w:tc>
+          <w:tcPr>
+            <w:tcW w:w="2500" w:type="dxa"/>
+          </w:tcPr>
+          <w:p>
+            <w:pPr>
+              <w:jc w:val="right"/>
+              <w:rPr>
+                <w:rFonts w:ascii="Lucida Sans Typewriter" w:hAnsi="Lucida Sans Typewriter"/>
+                <w:b/>
+                <w:bCs/>
+              </w:rPr>
+            </w:pPr>
+            <w:r>
+              <w:rPr>
+                <w:rFonts w:ascii="Lucida Sans Typewriter" w:hAnsi="Lucida Sans Typewriter"/>
+                <w:b/>
+                <w:bCs/>
+              </w:rPr>
+              <w:t>800,000</w:t>
+            </w:r>
+          </w:p>
+          <w:p>
+            <w:pPr>
+              <w:jc w:val="right"/>
+              <w:rPr>
+                <w:rFonts w:ascii="Lucida Sans Typewriter" w:hAnsi="Lucida Sans Typewriter"/>
+              </w:rPr>
+            </w:pPr>
+            <w:r>
+              <w:rPr>
+                <w:rFonts w:ascii="Lucida Sans Typewriter" w:hAnsi="Lucida Sans Typewriter"/>
+              </w:rPr>
+              <w:t>(35,000)</w:t>
             </w:r>
           </w:p>
         </w:tc>
       </w:tr>
       <w:tr>
-        <w:trPr>
-          <w:trHeight w:val="519"/>
-        </w:trPr>
-        <w:tc>
-          <w:tcPr>
-            <w:cnfStyle w:val="001000000000" w:firstRow="0" w:lastRow="0" w:firstColumn="1" w:lastColumn="0" w:oddVBand="0" w:evenVBand="0" w:oddHBand="0" w:evenHBand="0" w:firstRowFirstColumn="0" w:firstRowLastColumn="0" w:lastRowFirstColumn="0" w:lastRowLastColumn="0"/>
-            <w:tcW w:w="7792" w:type="dxa"/>
-          </w:tcPr>
-          <w:p>
-            <w:pPr>
-              <w:rPr>
-                <w:sz w:val="32"/>
-                <w:szCs w:val="32"/>
-              </w:rPr>
-            </w:pPr>
-            <w:r>
-              <w:rPr>
-                <w:sz w:val="32"/>
-                <w:szCs w:val="32"/>
-              </w:rPr>
-              <w:t xml:space="preserve">   Less: Sales returns &amp; allowances</w:t>
-            </w:r>
-          </w:p>
-        </w:tc>
-        <w:tc>
-          <w:tcPr>
-            <w:tcW w:w="1810" w:type="dxa"/>
-          </w:tcPr>
-          <w:p>
-            <w:pPr>
-              <w:cnfStyle w:val="000000000000" w:firstRow="0" w:lastRow="0" w:firstColumn="0" w:lastColumn="0" w:oddVBand="0" w:evenVBand="0" w:oddHBand="0" w:evenHBand="0" w:firstRowFirstColumn="0" w:firstRowLastColumn="0" w:lastRowFirstColumn="0" w:lastRowLastColumn="0"/>
-              <w:rPr>
-                <w:sz w:val="32"/>
-                <w:szCs w:val="32"/>
-              </w:rPr>
-            </w:pPr>
-            <w:r>
-              <w:rPr>
-                <w:sz w:val="32"/>
-                <w:szCs w:val="32"/>
-              </w:rPr>
-              <w:t xml:space="preserve">   50,000</w:t>
-            </w:r>
-          </w:p>
-        </w:tc>
-      </w:tr>
-      <w:tr>
-        <w:trPr>
-          <w:cnfStyle w:val="000000100000" w:firstRow="0" w:lastRow="0" w:firstColumn="0" w:lastColumn="0" w:oddVBand="0" w:evenVBand="0" w:oddHBand="1" w:evenHBand="0" w:firstRowFirstColumn="0" w:firstRowLastColumn="0" w:lastRowFirstColumn="0" w:lastRowLastColumn="0"/>
-          <w:trHeight w:val="535"/>
-        </w:trPr>
-        <w:tc>
-          <w:tcPr>
-            <w:cnfStyle w:val="001000000000" w:firstRow="0" w:lastRow="0" w:firstColumn="1" w:lastColumn="0" w:oddVBand="0" w:evenVBand="0" w:oddHBand="0" w:evenHBand="0" w:firstRowFirstColumn="0" w:firstRowLastColumn="0" w:lastRowFirstColumn="0" w:lastRowLastColumn="0"/>
-            <w:tcW w:w="7792" w:type="dxa"/>
-          </w:tcPr>
-          <w:p>
-            <w:pPr>
-              <w:rPr>
-                <w:sz w:val="32"/>
-                <w:szCs w:val="32"/>
-              </w:rPr>
-            </w:pPr>
-            <w:r>
-              <w:rPr>
-                <w:sz w:val="32"/>
-                <w:szCs w:val="32"/>
-              </w:rPr>
-              <w:t xml:space="preserve">   Less: Cash discounts</w:t>
-            </w:r>
-          </w:p>
-        </w:tc>
-        <w:tc>
-          <w:tcPr>
-            <w:tcW w:w="1810" w:type="dxa"/>
-          </w:tcPr>
-          <w:p>
-            <w:pPr>
-              <w:cnfStyle w:val="000000100000" w:firstRow="0" w:lastRow="0" w:firstColumn="0" w:lastColumn="0" w:oddVBand="0" w:evenVBand="0" w:oddHBand="1" w:evenHBand="0" w:firstRowFirstColumn="0" w:firstRowLastColumn="0" w:lastRowFirstColumn="0" w:lastRowLastColumn="0"/>
-              <w:rPr>
-                <w:sz w:val="32"/>
-                <w:szCs w:val="32"/>
-              </w:rPr>
-            </w:pPr>
-            <w:r>
-              <w:rPr>
-                <w:sz w:val="32"/>
-                <w:szCs w:val="32"/>
-              </w:rPr>
-              <w:t xml:space="preserve">   35,000</w:t>
-            </w:r>
-          </w:p>
-        </w:tc>
-      </w:tr>
-      <w:tr>
-        <w:trPr>
-          <w:trHeight w:val="519"/>
-        </w:trPr>
-        <w:tc>
-          <w:tcPr>
-            <w:cnfStyle w:val="001000000000" w:firstRow="0" w:lastRow="0" w:firstColumn="1" w:lastColumn="0" w:oddVBand="0" w:evenVBand="0" w:oddHBand="0" w:evenHBand="0" w:firstRowFirstColumn="0" w:firstRowLastColumn="0" w:lastRowFirstColumn="0" w:lastRowLastColumn="0"/>
-            <w:tcW w:w="7792" w:type="dxa"/>
-          </w:tcPr>
-          <w:p>
-            <w:pPr>
-              <w:rPr>
-                <w:sz w:val="32"/>
-                <w:szCs w:val="32"/>
-              </w:rPr>
-            </w:pPr>
-            <w:r>
-              <w:rPr>
-                <w:sz w:val="32"/>
-                <w:szCs w:val="32"/>
-              </w:rPr>
-              <w:t>Net Sales in March</w:t>
-            </w:r>
-          </w:p>
-        </w:tc>
-        <w:tc>
-          <w:tcPr>
-            <w:tcW w:w="1810" w:type="dxa"/>
-          </w:tcPr>
-          <w:p>
-            <w:pPr>
-              <w:cnfStyle w:val="000000000000" w:firstRow="0" w:lastRow="0" w:firstColumn="0" w:lastColumn="0" w:oddVBand="0" w:evenVBand="0" w:oddHBand="0" w:evenHBand="0" w:firstRowFirstColumn="0" w:firstRowLastColumn="0" w:lastRowFirstColumn="0" w:lastRowLastColumn="0"/>
-              <w:rPr>
-                <w:sz w:val="32"/>
-                <w:szCs w:val="32"/>
-              </w:rPr>
-            </w:pPr>
-            <w:r>
-              <w:rPr>
-                <w:sz w:val="32"/>
-                <w:szCs w:val="32"/>
+        <w:tc>
+          <w:tcPr>
+            <w:tcW w:w="6516" w:type="dxa"/>
+          </w:tcPr>
+          <w:p>
+            <w:pPr>
+              <w:rPr>
+                <w:rFonts w:ascii="Lucida Sans Typewriter" w:hAnsi="Lucida Sans Typewriter"/>
+                <w:b/>
+                <w:bCs/>
+              </w:rPr>
+            </w:pPr>
+            <w:r>
+              <w:rPr>
+                <w:rFonts w:ascii="Lucida Sans Typewriter" w:hAnsi="Lucida Sans Typewriter"/>
+                <w:b/>
+                <w:bCs/>
+              </w:rPr>
+              <w:t>Net Revenue</w:t>
+            </w:r>
+          </w:p>
+        </w:tc>
+        <w:tc>
+          <w:tcPr>
+            <w:tcW w:w="2500" w:type="dxa"/>
+          </w:tcPr>
+          <w:p>
+            <w:pPr>
+              <w:jc w:val="right"/>
+              <w:rPr>
+                <w:rFonts w:ascii="Lucida Sans Typewriter" w:hAnsi="Lucida Sans Typewriter"/>
+                <w:b/>
+                <w:bCs/>
+              </w:rPr>
+            </w:pPr>
+            <w:r>
+              <w:rPr>
+                <w:rFonts w:ascii="Lucida Sans Typewriter" w:hAnsi="Lucida Sans Typewriter"/>
+                <w:b/>
+                <w:bCs/>
               </w:rPr>
               <w:t>765,000</w:t>
             </w:r>
@@ -1071,10 +1356,7 @@
     <w:p>
       <w:pPr>
         <w:rPr>
-          <w:b/>
-          <w:bCs/>
-          <w:sz w:val="32"/>
-          <w:szCs w:val="32"/>
+          <w:rFonts w:ascii="Lucida Sans Typewriter" w:hAnsi="Lucida Sans Typewriter"/>
         </w:rPr>
       </w:pPr>
     </w:p>

</xml_diff>